<commit_message>
Commit Final de proyecto
</commit_message>
<xml_diff>
--- a/Fase 1/Evidencias Grupales/Acta de constitucion.docx
+++ b/Fase 1/Evidencias Grupales/Acta de constitucion.docx
@@ -3412,7 +3412,7 @@
               <w:rPr>
                 <w:rtl w:val="0"/>
               </w:rPr>
-              <w:t xml:space="preserve">Desarrollador Backend/Frontend</w:t>
+              <w:t xml:space="preserve">Ingeniero de Software</w:t>
             </w:r>
           </w:p>
         </w:tc>
@@ -3548,7 +3548,7 @@
               <w:rPr>
                 <w:rtl w:val="0"/>
               </w:rPr>
-              <w:t xml:space="preserve">Desarrollador Backend/Frontend</w:t>
+              <w:t xml:space="preserve">QA</w:t>
             </w:r>
           </w:p>
         </w:tc>
@@ -3814,7 +3814,7 @@
               <w:rPr>
                 <w:rtl w:val="0"/>
               </w:rPr>
-              <w:t xml:space="preserve">07 de noviembre</w:t>
+              <w:t xml:space="preserve">06 de noviembre</w:t>
             </w:r>
           </w:p>
         </w:tc>
@@ -3910,7 +3910,7 @@
               <w:rPr>
                 <w:rtl w:val="0"/>
               </w:rPr>
-              <w:t xml:space="preserve">2 de diciembre</w:t>
+              <w:t xml:space="preserve">29 de noviembre</w:t>
             </w:r>
           </w:p>
         </w:tc>
@@ -4158,7 +4158,7 @@
                 <w:i w:val="1"/>
                 <w:rtl w:val="0"/>
               </w:rPr>
-              <w:t xml:space="preserve">darle la oportunidad al cliente de disponer de un espacio donde el pueda encontrar diversos productos  de una forma sencilla y además aprender sobre la jardinería.</w:t>
+              <w:t xml:space="preserve">darle la oportunidad al cliente de disponer de un espacio donde el pueda encontrar diversos productos de una forma sencilla y además aprender sobre la jardinería.</w:t>
             </w:r>
             <w:r>
               <w:rPr>
@@ -4196,33 +4196,48 @@
             <w:r>
               <w:rPr>
                 <w:rFonts w:ascii="Arial" w:cs="Arial" w:eastAsia="Arial" w:hAnsi="Arial"/>
-                <w:sz w:val="26"/>
-                <w:szCs w:val="26"/>
-                <w:rtl w:val="0"/>
-              </w:rPr>
-              <w:t xml:space="preserve">-</w:t>
-            </w:r>
-            <w:r>
-              <w:rPr>
-                <w:rFonts w:ascii="Arial" w:cs="Arial" w:eastAsia="Arial" w:hAnsi="Arial"/>
                 <w:i w:val="1"/>
                 <w:sz w:val="26"/>
                 <w:szCs w:val="26"/>
                 <w:rtl w:val="0"/>
               </w:rPr>
-              <w:t xml:space="preserve">Lo que se busca es</w:t>
-            </w:r>
-            <w:r>
-              <w:rPr>
-                <w:rFonts w:ascii="Arial" w:cs="Arial" w:eastAsia="Arial" w:hAnsi="Arial"/>
-                <w:b w:val="1"/>
+              <w:t xml:space="preserve">-Ofrecer a los jardineros un espacio para ofrecer sus productos.</w:t>
+            </w:r>
+          </w:p>
+          <w:p>
+            <w:pPr>
+              <w:spacing w:line="360" w:lineRule="auto"/>
+              <w:rPr>
+                <w:rFonts w:ascii="Arial" w:cs="Arial" w:eastAsia="Arial" w:hAnsi="Arial"/>
+                <w:i w:val="1"/>
+                <w:sz w:val="28"/>
+                <w:szCs w:val="28"/>
+              </w:rPr>
+            </w:pPr>
+            <w:r>
+              <w:rPr>
+                <w:rFonts w:ascii="Arial" w:cs="Arial" w:eastAsia="Arial" w:hAnsi="Arial"/>
                 <w:i w:val="1"/>
                 <w:sz w:val="26"/>
                 <w:szCs w:val="26"/>
                 <w:rtl w:val="0"/>
               </w:rPr>
-              <w:t xml:space="preserve"> </w:t>
-            </w:r>
+              <w:t xml:space="preserve">-Dar a los clientes la posibilidad de disponer de una gran cantidad de productos.</w:t>
+            </w:r>
+            <w:r>
+              <w:rPr>
+                <w:rtl w:val="0"/>
+              </w:rPr>
+            </w:r>
+          </w:p>
+          <w:p>
+            <w:pPr>
+              <w:spacing w:line="360" w:lineRule="auto"/>
+              <w:rPr>
+                <w:rFonts w:ascii="Arial" w:cs="Arial" w:eastAsia="Arial" w:hAnsi="Arial"/>
+                <w:i w:val="1"/>
+              </w:rPr>
+            </w:pPr>
             <w:r>
               <w:rPr>
                 <w:rFonts w:ascii="Arial" w:cs="Arial" w:eastAsia="Arial" w:hAnsi="Arial"/>
@@ -4231,43 +4246,8 @@
                 <w:szCs w:val="26"/>
                 <w:rtl w:val="0"/>
               </w:rPr>
-              <w:t xml:space="preserve">darle la oportunidad al cliente de disponer de un espacio donde el pueda encontrar diversos productos  de una forma sencilla y además aprender sobre la jardinería.</w:t>
-            </w:r>
-          </w:p>
-          <w:p>
-            <w:pPr>
-              <w:spacing w:line="360" w:lineRule="auto"/>
-              <w:rPr>
-                <w:rFonts w:ascii="Arial" w:cs="Arial" w:eastAsia="Arial" w:hAnsi="Arial"/>
-                <w:i w:val="1"/>
-                <w:sz w:val="22"/>
-                <w:szCs w:val="22"/>
-              </w:rPr>
-            </w:pPr>
-            <w:r>
-              <w:rPr>
-                <w:rFonts w:ascii="Arial" w:cs="Arial" w:eastAsia="Arial" w:hAnsi="Arial"/>
-                <w:i w:val="1"/>
-                <w:sz w:val="26"/>
-                <w:szCs w:val="26"/>
-                <w:rtl w:val="0"/>
-              </w:rPr>
-              <w:t xml:space="preserve">-Buscar una forma de incentivar  a los clientes a que  aprender y se interesen por el tema de la jardinería </w:t>
-            </w:r>
-            <w:r>
-              <w:rPr>
-                <w:rtl w:val="0"/>
-              </w:rPr>
-            </w:r>
-          </w:p>
-          <w:p>
-            <w:pPr>
-              <w:spacing w:line="360" w:lineRule="auto"/>
-              <w:rPr>
-                <w:rFonts w:ascii="Arial" w:cs="Arial" w:eastAsia="Arial" w:hAnsi="Arial"/>
-                <w:i w:val="1"/>
-              </w:rPr>
-            </w:pPr>
+              <w:t xml:space="preserve">-Buscar una forma de incentivar a los clientes a aprender y se interesen por la jardinería.</w:t>
+            </w:r>
             <w:r>
               <w:rPr>
                 <w:rtl w:val="0"/>
@@ -6000,7 +5980,7 @@
               <w:rPr>
                 <w:rtl w:val="0"/>
               </w:rPr>
-              <w:t xml:space="preserve">28 días</w:t>
+              <w:t xml:space="preserve">27 días</w:t>
             </w:r>
           </w:p>
         </w:tc>
@@ -6209,7 +6189,7 @@
               <w:rPr>
                 <w:rtl w:val="0"/>
               </w:rPr>
-              <w:t xml:space="preserve">6 días</w:t>
+              <w:t xml:space="preserve">5 días</w:t>
             </w:r>
           </w:p>
         </w:tc>
@@ -6408,10 +6388,10 @@
         <w:tc>
           <w:tcPr>
             <w:tcBorders>
-              <w:top w:color="000000" w:space="0" w:sz="7" w:val="single"/>
-              <w:left w:color="000000" w:space="0" w:sz="7" w:val="single"/>
-              <w:bottom w:color="000000" w:space="0" w:sz="7" w:val="single"/>
-              <w:right w:color="000000" w:space="0" w:sz="7" w:val="single"/>
+              <w:top w:color="000000" w:space="0" w:sz="6" w:val="single"/>
+              <w:left w:color="000000" w:space="0" w:sz="6" w:val="single"/>
+              <w:bottom w:color="000000" w:space="0" w:sz="6" w:val="single"/>
+              <w:right w:color="000000" w:space="0" w:sz="6" w:val="single"/>
             </w:tcBorders>
             <w:tcMar>
               <w:top w:w="0.0" w:type="dxa"/>
@@ -6426,21 +6406,15 @@
               <w:widowControl w:val="0"/>
               <w:spacing w:line="276" w:lineRule="auto"/>
               <w:rPr>
-                <w:rFonts w:ascii="Arial" w:cs="Arial" w:eastAsia="Arial" w:hAnsi="Arial"/>
-                <w:b w:val="1"/>
-                <w:sz w:val="22"/>
-                <w:szCs w:val="22"/>
-              </w:rPr>
-            </w:pPr>
-            <w:r>
-              <w:rPr>
-                <w:rFonts w:ascii="Arial" w:cs="Arial" w:eastAsia="Arial" w:hAnsi="Arial"/>
-                <w:b w:val="1"/>
-                <w:sz w:val="22"/>
-                <w:szCs w:val="22"/>
-                <w:rtl w:val="0"/>
-              </w:rPr>
-              <w:t xml:space="preserve">$ 1.414.816</w:t>
+                <w:b w:val="1"/>
+              </w:rPr>
+            </w:pPr>
+            <w:r>
+              <w:rPr>
+                <w:b w:val="1"/>
+                <w:rtl w:val="0"/>
+              </w:rPr>
+              <w:t xml:space="preserve">$ 1.414.854</w:t>
             </w:r>
             <w:r>
               <w:rPr>
@@ -6491,10 +6465,10 @@
         <w:tc>
           <w:tcPr>
             <w:tcBorders>
-              <w:top w:color="cccccc" w:space="0" w:sz="7" w:val="single"/>
-              <w:left w:color="000000" w:space="0" w:sz="7" w:val="single"/>
-              <w:bottom w:color="000000" w:space="0" w:sz="7" w:val="single"/>
-              <w:right w:color="000000" w:space="0" w:sz="7" w:val="single"/>
+              <w:top w:color="cccccc" w:space="0" w:sz="6" w:val="single"/>
+              <w:left w:color="000000" w:space="0" w:sz="6" w:val="single"/>
+              <w:bottom w:color="000000" w:space="0" w:sz="6" w:val="single"/>
+              <w:right w:color="000000" w:space="0" w:sz="6" w:val="single"/>
             </w:tcBorders>
             <w:tcMar>
               <w:top w:w="0.0" w:type="dxa"/>
@@ -6509,21 +6483,15 @@
               <w:widowControl w:val="0"/>
               <w:spacing w:line="276" w:lineRule="auto"/>
               <w:rPr>
-                <w:rFonts w:ascii="Arial" w:cs="Arial" w:eastAsia="Arial" w:hAnsi="Arial"/>
-                <w:b w:val="1"/>
-                <w:sz w:val="22"/>
-                <w:szCs w:val="22"/>
-              </w:rPr>
-            </w:pPr>
-            <w:r>
-              <w:rPr>
-                <w:rFonts w:ascii="Arial" w:cs="Arial" w:eastAsia="Arial" w:hAnsi="Arial"/>
-                <w:b w:val="1"/>
-                <w:sz w:val="22"/>
-                <w:szCs w:val="22"/>
-                <w:rtl w:val="0"/>
-              </w:rPr>
-              <w:t xml:space="preserve">$ 1.835.036</w:t>
+                <w:b w:val="1"/>
+              </w:rPr>
+            </w:pPr>
+            <w:r>
+              <w:rPr>
+                <w:b w:val="1"/>
+                <w:rtl w:val="0"/>
+              </w:rPr>
+              <w:t xml:space="preserve">$ 1.622.808</w:t>
             </w:r>
             <w:r>
               <w:rPr>
@@ -6571,10 +6539,10 @@
         <w:tc>
           <w:tcPr>
             <w:tcBorders>
-              <w:top w:color="cccccc" w:space="0" w:sz="7" w:val="single"/>
-              <w:left w:color="000000" w:space="0" w:sz="7" w:val="single"/>
-              <w:bottom w:color="000000" w:space="0" w:sz="7" w:val="single"/>
-              <w:right w:color="000000" w:space="0" w:sz="7" w:val="single"/>
+              <w:top w:color="cccccc" w:space="0" w:sz="6" w:val="single"/>
+              <w:left w:color="000000" w:space="0" w:sz="6" w:val="single"/>
+              <w:bottom w:color="000000" w:space="0" w:sz="6" w:val="single"/>
+              <w:right w:color="000000" w:space="0" w:sz="6" w:val="single"/>
             </w:tcBorders>
             <w:tcMar>
               <w:top w:w="0.0" w:type="dxa"/>
@@ -6589,21 +6557,15 @@
               <w:widowControl w:val="0"/>
               <w:spacing w:line="276" w:lineRule="auto"/>
               <w:rPr>
-                <w:rFonts w:ascii="Arial" w:cs="Arial" w:eastAsia="Arial" w:hAnsi="Arial"/>
-                <w:b w:val="1"/>
-                <w:sz w:val="22"/>
-                <w:szCs w:val="22"/>
-              </w:rPr>
-            </w:pPr>
-            <w:r>
-              <w:rPr>
-                <w:rFonts w:ascii="Arial" w:cs="Arial" w:eastAsia="Arial" w:hAnsi="Arial"/>
-                <w:b w:val="1"/>
-                <w:sz w:val="22"/>
-                <w:szCs w:val="22"/>
-                <w:rtl w:val="0"/>
-              </w:rPr>
-              <w:t xml:space="preserve">$ 5.811.096</w:t>
+                <w:b w:val="1"/>
+              </w:rPr>
+            </w:pPr>
+            <w:r>
+              <w:rPr>
+                <w:b w:val="1"/>
+                <w:rtl w:val="0"/>
+              </w:rPr>
+              <w:t xml:space="preserve">$ 5.842.028</w:t>
             </w:r>
             <w:r>
               <w:rPr>
@@ -6651,10 +6613,10 @@
         <w:tc>
           <w:tcPr>
             <w:tcBorders>
-              <w:top w:color="cccccc" w:space="0" w:sz="7" w:val="single"/>
-              <w:left w:color="000000" w:space="0" w:sz="7" w:val="single"/>
-              <w:bottom w:color="000000" w:space="0" w:sz="7" w:val="single"/>
-              <w:right w:color="000000" w:space="0" w:sz="7" w:val="single"/>
+              <w:top w:color="cccccc" w:space="0" w:sz="6" w:val="single"/>
+              <w:left w:color="000000" w:space="0" w:sz="6" w:val="single"/>
+              <w:bottom w:color="000000" w:space="0" w:sz="6" w:val="single"/>
+              <w:right w:color="000000" w:space="0" w:sz="6" w:val="single"/>
             </w:tcBorders>
             <w:tcMar>
               <w:top w:w="0.0" w:type="dxa"/>
@@ -6669,21 +6631,15 @@
               <w:widowControl w:val="0"/>
               <w:spacing w:line="276" w:lineRule="auto"/>
               <w:rPr>
-                <w:rFonts w:ascii="Arial" w:cs="Arial" w:eastAsia="Arial" w:hAnsi="Arial"/>
-                <w:b w:val="1"/>
-                <w:sz w:val="22"/>
-                <w:szCs w:val="22"/>
-              </w:rPr>
-            </w:pPr>
-            <w:r>
-              <w:rPr>
-                <w:rFonts w:ascii="Arial" w:cs="Arial" w:eastAsia="Arial" w:hAnsi="Arial"/>
-                <w:b w:val="1"/>
-                <w:sz w:val="22"/>
-                <w:szCs w:val="22"/>
-                <w:rtl w:val="0"/>
-              </w:rPr>
-              <w:t xml:space="preserve">$ 444.368</w:t>
+                <w:b w:val="1"/>
+              </w:rPr>
+            </w:pPr>
+            <w:r>
+              <w:rPr>
+                <w:b w:val="1"/>
+                <w:rtl w:val="0"/>
+              </w:rPr>
+              <w:t xml:space="preserve">$ 444.372</w:t>
             </w:r>
             <w:r>
               <w:rPr>
@@ -6732,10 +6688,10 @@
         <w:tc>
           <w:tcPr>
             <w:tcBorders>
-              <w:top w:color="cccccc" w:space="0" w:sz="7" w:val="single"/>
-              <w:left w:color="000000" w:space="0" w:sz="7" w:val="single"/>
-              <w:bottom w:color="000000" w:space="0" w:sz="7" w:val="single"/>
-              <w:right w:color="000000" w:space="0" w:sz="7" w:val="single"/>
+              <w:top w:color="cccccc" w:space="0" w:sz="6" w:val="single"/>
+              <w:left w:color="000000" w:space="0" w:sz="6" w:val="single"/>
+              <w:bottom w:color="000000" w:space="0" w:sz="6" w:val="single"/>
+              <w:right w:color="000000" w:space="0" w:sz="6" w:val="single"/>
             </w:tcBorders>
             <w:tcMar>
               <w:top w:w="0.0" w:type="dxa"/>
@@ -6750,21 +6706,15 @@
               <w:widowControl w:val="0"/>
               <w:spacing w:line="276" w:lineRule="auto"/>
               <w:rPr>
-                <w:rFonts w:ascii="Arial" w:cs="Arial" w:eastAsia="Arial" w:hAnsi="Arial"/>
-                <w:b w:val="1"/>
-                <w:sz w:val="22"/>
-                <w:szCs w:val="22"/>
-              </w:rPr>
-            </w:pPr>
-            <w:r>
-              <w:rPr>
-                <w:rFonts w:ascii="Arial" w:cs="Arial" w:eastAsia="Arial" w:hAnsi="Arial"/>
-                <w:b w:val="1"/>
-                <w:sz w:val="22"/>
-                <w:szCs w:val="22"/>
-                <w:rtl w:val="0"/>
-              </w:rPr>
-              <w:t xml:space="preserve">$ 828.940</w:t>
+                <w:b w:val="1"/>
+              </w:rPr>
+            </w:pPr>
+            <w:r>
+              <w:rPr>
+                <w:b w:val="1"/>
+                <w:rtl w:val="0"/>
+              </w:rPr>
+              <w:t xml:space="preserve">$ 799.424</w:t>
             </w:r>
             <w:r>
               <w:rPr>
@@ -7242,7 +7192,6 @@
         <w:spacing w:before="40" w:lineRule="auto"/>
         <w:rPr>
           <w:color w:val="000000"/>
-          <w:highlight w:val="yellow"/>
           <w:vertAlign w:val="baseline"/>
         </w:rPr>
       </w:pPr>
@@ -7251,7 +7200,6 @@
       <w:r>
         <w:rPr>
           <w:color w:val="000000"/>
-          <w:highlight w:val="yellow"/>
           <w:vertAlign w:val="baseline"/>
           <w:rtl w:val="0"/>
         </w:rPr>
@@ -7293,13 +7241,11 @@
             <w:pPr>
               <w:rPr>
                 <w:rFonts w:ascii="Arial" w:cs="Arial" w:eastAsia="Arial" w:hAnsi="Arial"/>
-                <w:highlight w:val="yellow"/>
-              </w:rPr>
-            </w:pPr>
-            <w:r>
-              <w:rPr>
-                <w:rFonts w:ascii="Arial" w:cs="Arial" w:eastAsia="Arial" w:hAnsi="Arial"/>
-                <w:highlight w:val="yellow"/>
+              </w:rPr>
+            </w:pPr>
+            <w:r>
+              <w:rPr>
+                <w:rFonts w:ascii="Arial" w:cs="Arial" w:eastAsia="Arial" w:hAnsi="Arial"/>
                 <w:rtl w:val="0"/>
               </w:rPr>
               <w:t xml:space="preserve">Cumplir con todos los requerimientos y especificaciones detalladas en esta acta de constitución.</w:t>
@@ -7309,13 +7255,11 @@
             <w:pPr>
               <w:rPr>
                 <w:rFonts w:ascii="Arial" w:cs="Arial" w:eastAsia="Arial" w:hAnsi="Arial"/>
-                <w:highlight w:val="yellow"/>
-              </w:rPr>
-            </w:pPr>
-            <w:r>
-              <w:rPr>
-                <w:rFonts w:ascii="Arial" w:cs="Arial" w:eastAsia="Arial" w:hAnsi="Arial"/>
-                <w:highlight w:val="yellow"/>
+              </w:rPr>
+            </w:pPr>
+            <w:r>
+              <w:rPr>
+                <w:rFonts w:ascii="Arial" w:cs="Arial" w:eastAsia="Arial" w:hAnsi="Arial"/>
                 <w:rtl w:val="0"/>
               </w:rPr>
               <w:t xml:space="preserve">Asegurar la alineación del proyecto con los plazos y recursos disponibles.</w:t>
@@ -7610,7 +7554,6 @@
               <w:rPr>
                 <w:rFonts w:ascii="Arial" w:cs="Arial" w:eastAsia="Arial" w:hAnsi="Arial"/>
                 <w:color w:val="262626"/>
-                <w:highlight w:val="white"/>
               </w:rPr>
             </w:pPr>
             <w:r>
@@ -7620,7 +7563,15 @@
                 <w:highlight w:val="white"/>
                 <w:rtl w:val="0"/>
               </w:rPr>
-              <w:t xml:space="preserve">c. Para la visualización de estos datos ocuparemos HTML5 o Angular-ionic (frontend).</w:t>
+              <w:t xml:space="preserve">  </w:t>
+            </w:r>
+            <w:r>
+              <w:rPr>
+                <w:rFonts w:ascii="Arial" w:cs="Arial" w:eastAsia="Arial" w:hAnsi="Arial"/>
+                <w:color w:val="262626"/>
+                <w:rtl w:val="0"/>
+              </w:rPr>
+              <w:t xml:space="preserve">  También se usará Bootstrap y raza para la creación y entrenamiento del jarden bot</w:t>
             </w:r>
           </w:p>
           <w:p>
@@ -7638,12 +7589,15 @@
                 <w:highlight w:val="white"/>
                 <w:rtl w:val="0"/>
               </w:rPr>
-              <w:t xml:space="preserve">d. Para guardar los datos ocuparemos Mysql como base de datos.</w:t>
-            </w:r>
-          </w:p>
-          <w:p>
-            <w:pPr>
-              <w:rPr/>
+              <w:t xml:space="preserve">c. Para la visualización de estos datos ocuparemos HTML5 y Angular-ionic (frontend).</w:t>
+            </w:r>
+          </w:p>
+          <w:p>
+            <w:pPr>
+              <w:rPr>
+                <w:rFonts w:ascii="Arial" w:cs="Arial" w:eastAsia="Arial" w:hAnsi="Arial"/>
+                <w:color w:val="262626"/>
+              </w:rPr>
             </w:pPr>
             <w:r>
               <w:rPr>
@@ -7652,27 +7606,63 @@
                 <w:highlight w:val="white"/>
                 <w:rtl w:val="0"/>
               </w:rPr>
+              <w:t xml:space="preserve">d. Para guardar los datos ocuparemos Mysql como base de datos., </w:t>
+            </w:r>
+            <w:r>
+              <w:rPr>
+                <w:rFonts w:ascii="Arial" w:cs="Arial" w:eastAsia="Arial" w:hAnsi="Arial"/>
+                <w:color w:val="262626"/>
+                <w:rtl w:val="0"/>
+              </w:rPr>
+              <w:t xml:space="preserve">se cambio por MariaDB</w:t>
+            </w:r>
+          </w:p>
+          <w:p>
+            <w:pPr>
+              <w:rPr>
+                <w:rFonts w:ascii="Arial" w:cs="Arial" w:eastAsia="Arial" w:hAnsi="Arial"/>
+                <w:color w:val="262626"/>
+                <w:highlight w:val="white"/>
+              </w:rPr>
+            </w:pPr>
+            <w:r>
+              <w:rPr>
+                <w:rFonts w:ascii="Arial" w:cs="Arial" w:eastAsia="Arial" w:hAnsi="Arial"/>
+                <w:color w:val="262626"/>
+                <w:highlight w:val="white"/>
+                <w:rtl w:val="0"/>
+              </w:rPr>
               <w:t xml:space="preserve">e. Ocupar android studio para la visualización y descarga de la aplicación móvil</w:t>
             </w:r>
-            <w:r>
-              <w:rPr>
-                <w:rtl w:val="0"/>
-              </w:rPr>
+          </w:p>
+          <w:p>
+            <w:pPr>
+              <w:rPr>
+                <w:rFonts w:ascii="Arial" w:cs="Arial" w:eastAsia="Arial" w:hAnsi="Arial"/>
+                <w:color w:val="262626"/>
+              </w:rPr>
+            </w:pPr>
+            <w:r>
+              <w:rPr>
+                <w:rFonts w:ascii="Arial" w:cs="Arial" w:eastAsia="Arial" w:hAnsi="Arial"/>
+                <w:color w:val="262626"/>
+                <w:highlight w:val="white"/>
+                <w:rtl w:val="0"/>
+              </w:rPr>
+              <w:t xml:space="preserve">f.</w:t>
+            </w:r>
+            <w:r>
+              <w:rPr>
+                <w:rFonts w:ascii="Arial" w:cs="Arial" w:eastAsia="Arial" w:hAnsi="Arial"/>
+                <w:color w:val="262626"/>
+                <w:rtl w:val="0"/>
+              </w:rPr>
+              <w:t xml:space="preserve"> Se usará GitHub como herramienta de versionado y Google Drive para compartir y almacenar documentos </w:t>
             </w:r>
           </w:p>
         </w:tc>
       </w:tr>
     </w:tbl>
-    <w:p>
-      <w:pPr>
-        <w:rPr/>
-      </w:pPr>
-      <w:r>
-        <w:rPr>
-          <w:rtl w:val="0"/>
-        </w:rPr>
-      </w:r>
-    </w:p>
     <w:p>
       <w:pPr>
         <w:rPr/>
@@ -7843,7 +7833,7 @@
               <w:rPr>
                 <w:rtl w:val="0"/>
               </w:rPr>
-              <w:t xml:space="preserve">Windows 10, Linux, Android, IOS</w:t>
+              <w:t xml:space="preserve">Windows 10 /11 y  Android</w:t>
             </w:r>
           </w:p>
         </w:tc>
@@ -8086,16 +8076,82 @@
     </w:tbl>
     <w:p>
       <w:pPr>
-        <w:pStyle w:val="Heading1"/>
-        <w:keepNext w:val="1"/>
-        <w:keepLines w:val="1"/>
-        <w:spacing w:before="240" w:lineRule="auto"/>
         <w:rPr>
-          <w:color w:val="000000"/>
+          <w:rFonts w:ascii="Arial" w:cs="Arial" w:eastAsia="Arial" w:hAnsi="Arial"/>
         </w:rPr>
       </w:pPr>
-      <w:bookmarkStart w:colFirst="0" w:colLast="0" w:name="_heading=h.a87zjdw4rp2j" w:id="32"/>
-      <w:bookmarkEnd w:id="32"/>
+      <w:r>
+        <w:rPr>
+          <w:rtl w:val="0"/>
+        </w:rPr>
+      </w:r>
+    </w:p>
+    <w:p>
+      <w:pPr>
+        <w:rPr>
+          <w:rFonts w:ascii="Arial" w:cs="Arial" w:eastAsia="Arial" w:hAnsi="Arial"/>
+        </w:rPr>
+      </w:pPr>
+      <w:r>
+        <w:rPr>
+          <w:rtl w:val="0"/>
+        </w:rPr>
+      </w:r>
+    </w:p>
+    <w:p>
+      <w:pPr>
+        <w:rPr>
+          <w:rFonts w:ascii="Arial" w:cs="Arial" w:eastAsia="Arial" w:hAnsi="Arial"/>
+        </w:rPr>
+      </w:pPr>
+      <w:r>
+        <w:rPr>
+          <w:rtl w:val="0"/>
+        </w:rPr>
+      </w:r>
+    </w:p>
+    <w:p>
+      <w:pPr>
+        <w:rPr>
+          <w:rFonts w:ascii="Arial" w:cs="Arial" w:eastAsia="Arial" w:hAnsi="Arial"/>
+        </w:rPr>
+      </w:pPr>
+      <w:r>
+        <w:rPr>
+          <w:rtl w:val="0"/>
+        </w:rPr>
+      </w:r>
+    </w:p>
+    <w:p>
+      <w:pPr>
+        <w:rPr>
+          <w:rFonts w:ascii="Arial" w:cs="Arial" w:eastAsia="Arial" w:hAnsi="Arial"/>
+        </w:rPr>
+      </w:pPr>
+      <w:r>
+        <w:rPr>
+          <w:rtl w:val="0"/>
+        </w:rPr>
+      </w:r>
+    </w:p>
+    <w:p>
+      <w:pPr>
+        <w:rPr>
+          <w:rFonts w:ascii="Arial" w:cs="Arial" w:eastAsia="Arial" w:hAnsi="Arial"/>
+        </w:rPr>
+      </w:pPr>
+      <w:r>
+        <w:rPr>
+          <w:rtl w:val="0"/>
+        </w:rPr>
+      </w:r>
+    </w:p>
+    <w:p>
+      <w:pPr>
+        <w:rPr>
+          <w:rFonts w:ascii="Arial" w:cs="Arial" w:eastAsia="Arial" w:hAnsi="Arial"/>
+        </w:rPr>
+      </w:pPr>
       <w:r>
         <w:rPr>
           <w:rtl w:val="0"/>
@@ -8113,8 +8169,8 @@
           <w:vertAlign w:val="baseline"/>
         </w:rPr>
       </w:pPr>
-      <w:bookmarkStart w:colFirst="0" w:colLast="0" w:name="_heading=h.2p2csry" w:id="33"/>
-      <w:bookmarkEnd w:id="33"/>
+      <w:bookmarkStart w:colFirst="0" w:colLast="0" w:name="_heading=h.2p2csry" w:id="32"/>
+      <w:bookmarkEnd w:id="32"/>
       <w:r>
         <w:rPr>
           <w:color w:val="000000"/>
@@ -8459,6 +8515,168 @@
                 <w:rtl w:val="0"/>
               </w:rPr>
               <w:t xml:space="preserve">28/08/2024</w:t>
+            </w:r>
+          </w:p>
+        </w:tc>
+        <w:tc>
+          <w:tcPr>
+            <w:shd w:fill="auto" w:val="clear"/>
+          </w:tcPr>
+          <w:p>
+            <w:pPr>
+              <w:rPr/>
+            </w:pPr>
+            <w:r>
+              <w:rPr>
+                <w:rtl w:val="0"/>
+              </w:rPr>
+            </w:r>
+          </w:p>
+        </w:tc>
+      </w:tr>
+      <w:tr>
+        <w:trPr>
+          <w:cantSplit w:val="0"/>
+          <w:tblHeader w:val="0"/>
+        </w:trPr>
+        <w:tc>
+          <w:tcPr/>
+          <w:p>
+            <w:pPr>
+              <w:rPr/>
+            </w:pPr>
+            <w:r>
+              <w:rPr>
+                <w:rtl w:val="0"/>
+              </w:rPr>
+              <w:t xml:space="preserve">1.2</w:t>
+            </w:r>
+          </w:p>
+        </w:tc>
+        <w:tc>
+          <w:tcPr>
+            <w:shd w:fill="auto" w:val="clear"/>
+          </w:tcPr>
+          <w:p>
+            <w:pPr>
+              <w:rPr/>
+            </w:pPr>
+            <w:r>
+              <w:rPr>
+                <w:rtl w:val="0"/>
+              </w:rPr>
+              <w:t xml:space="preserve">Juan Herrera </w:t>
+            </w:r>
+          </w:p>
+        </w:tc>
+        <w:tc>
+          <w:tcPr/>
+          <w:p>
+            <w:pPr>
+              <w:rPr/>
+            </w:pPr>
+            <w:r>
+              <w:rPr>
+                <w:rtl w:val="0"/>
+              </w:rPr>
+              <w:t xml:space="preserve">Jefe  de proyecto </w:t>
+            </w:r>
+          </w:p>
+        </w:tc>
+        <w:tc>
+          <w:tcPr>
+            <w:shd w:fill="auto" w:val="clear"/>
+          </w:tcPr>
+          <w:p>
+            <w:pPr>
+              <w:rPr/>
+            </w:pPr>
+            <w:r>
+              <w:rPr>
+                <w:rtl w:val="0"/>
+              </w:rPr>
+              <w:t xml:space="preserve">14/11/2024</w:t>
+            </w:r>
+          </w:p>
+        </w:tc>
+        <w:tc>
+          <w:tcPr>
+            <w:shd w:fill="auto" w:val="clear"/>
+          </w:tcPr>
+          <w:p>
+            <w:pPr>
+              <w:rPr/>
+            </w:pPr>
+            <w:r>
+              <w:rPr>
+                <w:rtl w:val="0"/>
+              </w:rPr>
+            </w:r>
+          </w:p>
+        </w:tc>
+      </w:tr>
+      <w:tr>
+        <w:trPr>
+          <w:cantSplit w:val="0"/>
+          <w:tblHeader w:val="0"/>
+        </w:trPr>
+        <w:tc>
+          <w:tcPr/>
+          <w:p>
+            <w:pPr>
+              <w:rPr/>
+            </w:pPr>
+            <w:r>
+              <w:rPr>
+                <w:rtl w:val="0"/>
+              </w:rPr>
+              <w:t xml:space="preserve">1.3</w:t>
+            </w:r>
+          </w:p>
+        </w:tc>
+        <w:tc>
+          <w:tcPr>
+            <w:shd w:fill="auto" w:val="clear"/>
+          </w:tcPr>
+          <w:p>
+            <w:pPr>
+              <w:rPr/>
+            </w:pPr>
+            <w:r>
+              <w:rPr>
+                <w:rtl w:val="0"/>
+              </w:rPr>
+              <w:t xml:space="preserve">Matias Arteaga</w:t>
+            </w:r>
+          </w:p>
+        </w:tc>
+        <w:tc>
+          <w:tcPr/>
+          <w:p>
+            <w:pPr>
+              <w:rPr/>
+            </w:pPr>
+            <w:r>
+              <w:rPr>
+                <w:rtl w:val="0"/>
+              </w:rPr>
+              <w:t xml:space="preserve">Ingeniero en Software</w:t>
+            </w:r>
+          </w:p>
+        </w:tc>
+        <w:tc>
+          <w:tcPr>
+            <w:shd w:fill="auto" w:val="clear"/>
+          </w:tcPr>
+          <w:p>
+            <w:pPr>
+              <w:rPr/>
+            </w:pPr>
+            <w:r>
+              <w:rPr>
+                <w:rtl w:val="0"/>
+              </w:rPr>
+              <w:t xml:space="preserve">16/12/2024</w:t>
             </w:r>
           </w:p>
         </w:tc>
@@ -10862,7 +11080,7 @@
 
 <file path=customXML/item1.xml><?xml version="1.0" encoding="utf-8"?>
 <go:gDocsCustomXmlDataStorage xmlns:go="http://customooxmlschemas.google.com/" xmlns:r="http://schemas.openxmlformats.org/officeDocument/2006/relationships" uri="GoogleDocsCustomDataVersion2">
-  <go:docsCustomData xmlns:go="http://customooxmlschemas.google.com/" roundtripDataSignature="AMtx7mjMy80jUyqAPvWH36F34DNazwAjsQ==">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</go:docsCustomData>
+  <go:docsCustomData xmlns:go="http://customooxmlschemas.google.com/" roundtripDataSignature="AMtx7mgCp+vMhZDLKvzojhS2tytMy53KQw==">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</go:docsCustomData>
 </go:gDocsCustomXmlDataStorage>
 </file>
 

</xml_diff>